<commit_message>
Fix to the headline
</commit_message>
<xml_diff>
--- a/Codebook_BikeShare.docx
+++ b/Codebook_BikeShare.docx
@@ -1,6 +1,6 @@
 
 <file path=word/document.xml><?xml version="1.0" encoding="utf-8"?>
-<w:document xmlns:wpc="http://schemas.microsoft.com/office/word/2010/wordprocessingCanvas" xmlns:mc="http://schemas.openxmlformats.org/markup-compatibility/2006" xmlns:o="urn:schemas-microsoft-com:office:office" xmlns:r="http://schemas.openxmlformats.org/officeDocument/2006/relationships" xmlns:m="http://schemas.openxmlformats.org/officeDocument/2006/math" xmlns:v="urn:schemas-microsoft-com:vml" xmlns:wp14="http://schemas.microsoft.com/office/word/2010/wordprocessingDrawing" xmlns:wp="http://schemas.openxmlformats.org/drawingml/2006/wordprocessingDrawing" xmlns:w10="urn:schemas-microsoft-com:office:word" xmlns:w="http://schemas.openxmlformats.org/wordprocessingml/2006/main" xmlns:w14="http://schemas.microsoft.com/office/word/2010/wordml" xmlns:w15="http://schemas.microsoft.com/office/word/2012/wordml" xmlns:wpg="http://schemas.microsoft.com/office/word/2010/wordprocessingGroup" xmlns:wpi="http://schemas.microsoft.com/office/word/2010/wordprocessingInk" xmlns:wne="http://schemas.microsoft.com/office/word/2006/wordml" xmlns:wps="http://schemas.microsoft.com/office/word/2010/wordprocessingShape" mc:Ignorable="w14 w15 wp14">
+<w:document xmlns:wpc="http://schemas.microsoft.com/office/word/2010/wordprocessingCanvas" xmlns:cx="http://schemas.microsoft.com/office/drawing/2014/chartex" xmlns:cx1="http://schemas.microsoft.com/office/drawing/2015/9/8/chartex" xmlns:mc="http://schemas.openxmlformats.org/markup-compatibility/2006" xmlns:o="urn:schemas-microsoft-com:office:office" xmlns:r="http://schemas.openxmlformats.org/officeDocument/2006/relationships" xmlns:m="http://schemas.openxmlformats.org/officeDocument/2006/math" xmlns:v="urn:schemas-microsoft-com:vml" xmlns:wp14="http://schemas.microsoft.com/office/word/2010/wordprocessingDrawing" xmlns:wp="http://schemas.openxmlformats.org/drawingml/2006/wordprocessingDrawing" xmlns:w10="urn:schemas-microsoft-com:office:word" xmlns:w="http://schemas.openxmlformats.org/wordprocessingml/2006/main" xmlns:w14="http://schemas.microsoft.com/office/word/2010/wordml" xmlns:w15="http://schemas.microsoft.com/office/word/2012/wordml" xmlns:w16se="http://schemas.microsoft.com/office/word/2015/wordml/symex" xmlns:wpg="http://schemas.microsoft.com/office/word/2010/wordprocessingGroup" xmlns:wpi="http://schemas.microsoft.com/office/word/2010/wordprocessingInk" xmlns:wne="http://schemas.microsoft.com/office/word/2006/wordml" xmlns:wps="http://schemas.microsoft.com/office/word/2010/wordprocessingShape" mc:Ignorable="w14 w15 w16se wp14">
   <w:body>
     <w:p>
       <w:pPr>
@@ -21,7 +21,41 @@
           <w:sz w:val="40"/>
           <w:szCs w:val="40"/>
         </w:rPr>
-        <w:t>Codebook for Attrition Dataset</w:t>
+        <w:t xml:space="preserve">Codebook for </w:t>
+      </w:r>
+      <w:r>
+        <w:rPr>
+          <w:rFonts w:asciiTheme="minorHAnsi" w:hAnsiTheme="minorHAnsi" w:cstheme="minorHAnsi"/>
+          <w:b/>
+          <w:bCs/>
+          <w:sz w:val="40"/>
+          <w:szCs w:val="40"/>
+        </w:rPr>
+        <w:t xml:space="preserve">Bay Area </w:t>
+      </w:r>
+      <w:proofErr w:type="spellStart"/>
+      <w:r>
+        <w:rPr>
+          <w:rFonts w:asciiTheme="minorHAnsi" w:hAnsiTheme="minorHAnsi" w:cstheme="minorHAnsi"/>
+          <w:b/>
+          <w:bCs/>
+          <w:sz w:val="40"/>
+          <w:szCs w:val="40"/>
+        </w:rPr>
+        <w:t>bikesharing</w:t>
+      </w:r>
+      <w:bookmarkStart w:id="0" w:name="_GoBack"/>
+      <w:bookmarkEnd w:id="0"/>
+      <w:proofErr w:type="spellEnd"/>
+      <w:r>
+        <w:rPr>
+          <w:rFonts w:asciiTheme="minorHAnsi" w:hAnsiTheme="minorHAnsi" w:cstheme="minorHAnsi"/>
+          <w:b/>
+          <w:bCs/>
+          <w:sz w:val="40"/>
+          <w:szCs w:val="40"/>
+        </w:rPr>
+        <w:t xml:space="preserve"> Dataset</w:t>
       </w:r>
     </w:p>
     <w:p>
@@ -56,13 +90,15 @@
     </w:p>
     <w:p>
       <w:r>
-        <w:t>This data set can be downloaded from</w:t>
-      </w:r>
-      <w:r>
-        <w:t xml:space="preserve"> BigQuery – Google’s data warehouse</w:t>
-      </w:r>
-      <w:r>
-        <w:t>.</w:t>
+        <w:t xml:space="preserve">This data set can be downloaded from </w:t>
+      </w:r>
+      <w:proofErr w:type="spellStart"/>
+      <w:r>
+        <w:t>BigQuery</w:t>
+      </w:r>
+      <w:proofErr w:type="spellEnd"/>
+      <w:r>
+        <w:t xml:space="preserve"> – Google’s data warehouse.</w:t>
       </w:r>
     </w:p>
     <w:p>
@@ -80,7 +116,15 @@
         <w:t>The direct lin</w:t>
       </w:r>
       <w:r>
-        <w:t>k to exploring this data in the BigQuery console</w:t>
+        <w:t xml:space="preserve">k to exploring this data in the </w:t>
+      </w:r>
+      <w:proofErr w:type="spellStart"/>
+      <w:r>
+        <w:t>BigQuery</w:t>
+      </w:r>
+      <w:proofErr w:type="spellEnd"/>
+      <w:r>
+        <w:t xml:space="preserve"> console</w:t>
       </w:r>
       <w:r>
         <w:t xml:space="preserve"> is: </w:t>
@@ -212,8 +256,6 @@
       </w:r>
       <w:r>
         <w:br/>
-      </w:r>
-      <w:r>
         <w:t>There are no missing values in the data.</w:t>
       </w:r>
     </w:p>
@@ -239,8 +281,6 @@
         </w:rPr>
         <w:br/>
       </w:r>
-      <w:bookmarkStart w:id="0" w:name="_GoBack"/>
-      <w:bookmarkEnd w:id="0"/>
     </w:p>
     <w:tbl>
       <w:tblPr>
@@ -392,6 +432,7 @@
                 <w:szCs w:val="18"/>
               </w:rPr>
             </w:pPr>
+            <w:proofErr w:type="spellStart"/>
             <w:r>
               <w:rPr>
                 <w:rFonts w:ascii="Calibri" w:eastAsia="Times New Roman" w:hAnsi="Calibri" w:cs="Calibri"/>
@@ -403,6 +444,7 @@
               </w:rPr>
               <w:t>trip_id</w:t>
             </w:r>
+            <w:proofErr w:type="spellEnd"/>
           </w:p>
         </w:tc>
         <w:tc>
@@ -506,6 +548,7 @@
                 <w:szCs w:val="18"/>
               </w:rPr>
             </w:pPr>
+            <w:proofErr w:type="spellStart"/>
             <w:r>
               <w:rPr>
                 <w:rFonts w:ascii="Calibri" w:eastAsia="Times New Roman" w:hAnsi="Calibri" w:cs="Calibri"/>
@@ -517,6 +560,7 @@
               </w:rPr>
               <w:t>duration_sec</w:t>
             </w:r>
+            <w:proofErr w:type="spellEnd"/>
           </w:p>
         </w:tc>
         <w:tc>
@@ -620,6 +664,7 @@
                 <w:szCs w:val="18"/>
               </w:rPr>
             </w:pPr>
+            <w:proofErr w:type="spellStart"/>
             <w:r>
               <w:rPr>
                 <w:rFonts w:ascii="Calibri" w:eastAsia="Times New Roman" w:hAnsi="Calibri" w:cs="Calibri"/>
@@ -631,6 +676,7 @@
               </w:rPr>
               <w:t>start_date</w:t>
             </w:r>
+            <w:proofErr w:type="spellEnd"/>
           </w:p>
         </w:tc>
         <w:tc>
@@ -734,6 +780,7 @@
                 <w:szCs w:val="18"/>
               </w:rPr>
             </w:pPr>
+            <w:proofErr w:type="spellStart"/>
             <w:r>
               <w:rPr>
                 <w:rFonts w:ascii="Calibri" w:eastAsia="Times New Roman" w:hAnsi="Calibri" w:cs="Calibri"/>
@@ -745,6 +792,7 @@
               </w:rPr>
               <w:t>start_station_name</w:t>
             </w:r>
+            <w:proofErr w:type="spellEnd"/>
           </w:p>
         </w:tc>
         <w:tc>
@@ -848,6 +896,7 @@
                 <w:szCs w:val="18"/>
               </w:rPr>
             </w:pPr>
+            <w:proofErr w:type="spellStart"/>
             <w:r>
               <w:rPr>
                 <w:rFonts w:ascii="Calibri" w:eastAsia="Times New Roman" w:hAnsi="Calibri" w:cs="Calibri"/>
@@ -859,6 +908,7 @@
               </w:rPr>
               <w:t>start_station_id</w:t>
             </w:r>
+            <w:proofErr w:type="spellEnd"/>
           </w:p>
         </w:tc>
         <w:tc>
@@ -962,6 +1012,7 @@
                 <w:szCs w:val="18"/>
               </w:rPr>
             </w:pPr>
+            <w:proofErr w:type="spellStart"/>
             <w:r>
               <w:rPr>
                 <w:rFonts w:ascii="Calibri" w:eastAsia="Times New Roman" w:hAnsi="Calibri" w:cs="Calibri"/>
@@ -973,6 +1024,7 @@
               </w:rPr>
               <w:t>end_date</w:t>
             </w:r>
+            <w:proofErr w:type="spellEnd"/>
           </w:p>
         </w:tc>
         <w:tc>
@@ -1076,6 +1128,7 @@
                 <w:szCs w:val="18"/>
               </w:rPr>
             </w:pPr>
+            <w:proofErr w:type="spellStart"/>
             <w:r>
               <w:rPr>
                 <w:rFonts w:ascii="Calibri" w:eastAsia="Times New Roman" w:hAnsi="Calibri" w:cs="Calibri"/>
@@ -1087,6 +1140,7 @@
               </w:rPr>
               <w:t>end_station_name</w:t>
             </w:r>
+            <w:proofErr w:type="spellEnd"/>
           </w:p>
         </w:tc>
         <w:tc>
@@ -1190,6 +1244,7 @@
                 <w:szCs w:val="18"/>
               </w:rPr>
             </w:pPr>
+            <w:proofErr w:type="spellStart"/>
             <w:r>
               <w:rPr>
                 <w:rFonts w:ascii="Calibri" w:eastAsia="Times New Roman" w:hAnsi="Calibri" w:cs="Calibri"/>
@@ -1201,6 +1256,7 @@
               </w:rPr>
               <w:t>end_station_id</w:t>
             </w:r>
+            <w:proofErr w:type="spellEnd"/>
           </w:p>
         </w:tc>
         <w:tc>
@@ -1304,6 +1360,7 @@
                 <w:szCs w:val="18"/>
               </w:rPr>
             </w:pPr>
+            <w:proofErr w:type="spellStart"/>
             <w:r>
               <w:rPr>
                 <w:rFonts w:ascii="Calibri" w:eastAsia="Times New Roman" w:hAnsi="Calibri" w:cs="Calibri"/>
@@ -1315,6 +1372,7 @@
               </w:rPr>
               <w:t>bike_number</w:t>
             </w:r>
+            <w:proofErr w:type="spellEnd"/>
           </w:p>
         </w:tc>
         <w:tc>
@@ -1418,6 +1476,7 @@
                 <w:szCs w:val="18"/>
               </w:rPr>
             </w:pPr>
+            <w:proofErr w:type="spellStart"/>
             <w:r>
               <w:rPr>
                 <w:rFonts w:ascii="Calibri" w:eastAsia="Times New Roman" w:hAnsi="Calibri" w:cs="Calibri"/>
@@ -1429,6 +1488,7 @@
               </w:rPr>
               <w:t>zip_code</w:t>
             </w:r>
+            <w:proofErr w:type="spellEnd"/>
           </w:p>
         </w:tc>
         <w:tc>
@@ -1531,6 +1591,7 @@
                 <w:szCs w:val="18"/>
               </w:rPr>
             </w:pPr>
+            <w:proofErr w:type="spellStart"/>
             <w:r>
               <w:rPr>
                 <w:rFonts w:ascii="Calibri" w:eastAsia="Times New Roman" w:hAnsi="Calibri" w:cs="Calibri"/>
@@ -1542,6 +1603,7 @@
               </w:rPr>
               <w:t>subscriber_type</w:t>
             </w:r>
+            <w:proofErr w:type="spellEnd"/>
           </w:p>
         </w:tc>
         <w:tc>
@@ -1618,7 +1680,6 @@
     <w:p>
       <w:pPr>
         <w:rPr>
-          <w:rFonts w:hint="cs"/>
           <w:rtl/>
         </w:rPr>
       </w:pPr>
@@ -1635,7 +1696,7 @@
 </file>
 
 <file path=word/numbering.xml><?xml version="1.0" encoding="utf-8"?>
-<w:numbering xmlns:wpc="http://schemas.microsoft.com/office/word/2010/wordprocessingCanvas" xmlns:mc="http://schemas.openxmlformats.org/markup-compatibility/2006" xmlns:o="urn:schemas-microsoft-com:office:office" xmlns:r="http://schemas.openxmlformats.org/officeDocument/2006/relationships" xmlns:m="http://schemas.openxmlformats.org/officeDocument/2006/math" xmlns:v="urn:schemas-microsoft-com:vml" xmlns:wp14="http://schemas.microsoft.com/office/word/2010/wordprocessingDrawing" xmlns:wp="http://schemas.openxmlformats.org/drawingml/2006/wordprocessingDrawing" xmlns:w10="urn:schemas-microsoft-com:office:word" xmlns:w="http://schemas.openxmlformats.org/wordprocessingml/2006/main" xmlns:w14="http://schemas.microsoft.com/office/word/2010/wordml" xmlns:w15="http://schemas.microsoft.com/office/word/2012/wordml" xmlns:wpg="http://schemas.microsoft.com/office/word/2010/wordprocessingGroup" xmlns:wpi="http://schemas.microsoft.com/office/word/2010/wordprocessingInk" xmlns:wne="http://schemas.microsoft.com/office/word/2006/wordml" xmlns:wps="http://schemas.microsoft.com/office/word/2010/wordprocessingShape" mc:Ignorable="w14 w15 wp14">
+<w:numbering xmlns:wpc="http://schemas.microsoft.com/office/word/2010/wordprocessingCanvas" xmlns:cx="http://schemas.microsoft.com/office/drawing/2014/chartex" xmlns:cx1="http://schemas.microsoft.com/office/drawing/2015/9/8/chartex" xmlns:mc="http://schemas.openxmlformats.org/markup-compatibility/2006" xmlns:o="urn:schemas-microsoft-com:office:office" xmlns:r="http://schemas.openxmlformats.org/officeDocument/2006/relationships" xmlns:m="http://schemas.openxmlformats.org/officeDocument/2006/math" xmlns:v="urn:schemas-microsoft-com:vml" xmlns:wp14="http://schemas.microsoft.com/office/word/2010/wordprocessingDrawing" xmlns:wp="http://schemas.openxmlformats.org/drawingml/2006/wordprocessingDrawing" xmlns:w10="urn:schemas-microsoft-com:office:word" xmlns:w="http://schemas.openxmlformats.org/wordprocessingml/2006/main" xmlns:w14="http://schemas.microsoft.com/office/word/2010/wordml" xmlns:w15="http://schemas.microsoft.com/office/word/2012/wordml" xmlns:w16se="http://schemas.microsoft.com/office/word/2015/wordml/symex" xmlns:wpg="http://schemas.microsoft.com/office/word/2010/wordprocessingGroup" xmlns:wpi="http://schemas.microsoft.com/office/word/2010/wordprocessingInk" xmlns:wne="http://schemas.microsoft.com/office/word/2006/wordml" xmlns:wps="http://schemas.microsoft.com/office/word/2010/wordprocessingShape" mc:Ignorable="w14 w15 w16se wp14">
   <w:abstractNum w:abstractNumId="0" w15:restartNumberingAfterBreak="0">
     <w:nsid w:val="4A94498A"/>
     <w:multiLevelType w:val="hybridMultilevel"/>
@@ -1756,7 +1817,7 @@
 </file>
 
 <file path=word/styles.xml><?xml version="1.0" encoding="utf-8"?>
-<w:styles xmlns:mc="http://schemas.openxmlformats.org/markup-compatibility/2006" xmlns:r="http://schemas.openxmlformats.org/officeDocument/2006/relationships" xmlns:w="http://schemas.openxmlformats.org/wordprocessingml/2006/main" xmlns:w14="http://schemas.microsoft.com/office/word/2010/wordml" xmlns:w15="http://schemas.microsoft.com/office/word/2012/wordml" mc:Ignorable="w14 w15">
+<w:styles xmlns:mc="http://schemas.openxmlformats.org/markup-compatibility/2006" xmlns:r="http://schemas.openxmlformats.org/officeDocument/2006/relationships" xmlns:w="http://schemas.openxmlformats.org/wordprocessingml/2006/main" xmlns:w14="http://schemas.microsoft.com/office/word/2010/wordml" xmlns:w15="http://schemas.microsoft.com/office/word/2012/wordml" xmlns:w16se="http://schemas.microsoft.com/office/word/2015/wordml/symex" mc:Ignorable="w14 w15 w16se">
   <w:docDefaults>
     <w:rPrDefault>
       <w:rPr>

</xml_diff>